<commit_message>
reorganize files to single rmd with word output
updated word reference doc with paragraph formats
added old code folder
moved older rmd files (not word output) to old code folder
minor formatting changes to allocation background doc
</commit_message>
<xml_diff>
--- a/analyses/allocation_background/reference-word-doc.docx
+++ b/analyses/allocation_background/reference-word-doc.docx
@@ -21,19 +21,8 @@
       <w:bookmarkEnd w:id="0"/>
     </w:p>
     <w:p>
-      <w:pPr>
-        <w:pStyle w:val="FirstParagraph"/>
-      </w:pPr>
-      <w:r>
-        <w:t xml:space="preserve">This is some random text. It goes here to hopefully fix the margins of the paper. This should be a 0.75in margin on either side. Now for the random stuff. The North Pacific Fishery Management Council (Council) and National Marine Fisheries Service (NMFS) have established a goal to integrate electronic monitoring (EM) tools into the Observer Program. Consistent with the Council’s intent, an EM program was developed and implemented to collect data used in catch estimation for the fixed gear small-boat groundfish and halibut fisheries in Alaska. During the pre-implementation phase of EM development in 2016, NMFS also developed estimation methods to be used with the newly available EM data to generate </w:t>
-      </w:r>
-      <w:proofErr w:type="gramStart"/>
-      <w:r>
-        <w:t>catch</w:t>
-      </w:r>
-      <w:proofErr w:type="gramEnd"/>
-      <w:r>
-        <w:t xml:space="preserve"> and bycatch estimates for the EM stratum.</w:t>
+      <w:r>
+        <w:t xml:space="preserve">This is some random text. It goes here to hopefully fix the margins of the paper. This should be a 0.75in margin on either side. Now for the random stuff. The North Pacific Fishery Management Council (Council) and National Marine Fisheries Service (NMFS) have established a goal to integrate electronic monitoring (EM) tools into the Observer Program. </w:t>
       </w:r>
     </w:p>
     <w:p>
@@ -41,7 +30,12 @@
         <w:pStyle w:val="BodyText"/>
       </w:pPr>
       <w:r>
-        <w:t>We’ll see if it works.</w:t>
+        <w:t xml:space="preserve">Consistent with the Council’s intent, </w:t>
+      </w:r>
+      <w:bookmarkStart w:id="1" w:name="_GoBack"/>
+      <w:bookmarkEnd w:id="1"/>
+      <w:r>
+        <w:t>an EM program was developed and implemented to collect data used in catch estimation for the fixed gear small-boat groundfish and halibut fisheries in Alaska. During the pre-implementation phase of EM development in 2016, NMFS also developed estimation methods to be used with the newly available EM data to generate catch and bycatch estimates for the EM stratum.</w:t>
       </w:r>
     </w:p>
     <w:p>
@@ -49,67 +43,41 @@
         <w:pStyle w:val="BodyText"/>
       </w:pPr>
       <w:r>
-        <w:t>A quote:</w:t>
+        <w:t>We’ll see if it works.</w:t>
       </w:r>
     </w:p>
     <w:p>
       <w:pPr>
-        <w:pStyle w:val="BlockText"/>
-      </w:pPr>
-      <w:r>
-        <w:t xml:space="preserve">Markdown is not </w:t>
-      </w:r>
-      <w:proofErr w:type="spellStart"/>
-      <w:r>
-        <w:t>LaTeX</w:t>
-      </w:r>
-      <w:proofErr w:type="spellEnd"/>
-      <w:r>
-        <w:t>. To compile me, run this in R:</w:t>
+        <w:pStyle w:val="BodyText"/>
+      </w:pPr>
+      <w:r>
+        <w:t>A quote:</w:t>
       </w:r>
     </w:p>
     <w:p>
       <w:pPr>
-        <w:pStyle w:val="Heading2"/>
-      </w:pPr>
-      <w:bookmarkStart w:id="1" w:name="header-2"/>
-      <w:r>
-        <w:t>Header 2</w:t>
-      </w:r>
-      <w:bookmarkEnd w:id="1"/>
+        <w:pStyle w:val="BlockText"/>
+        <w:spacing w:before="120" w:after="120"/>
+      </w:pPr>
+      <w:r>
+        <w:t xml:space="preserve">Markdown is not </w:t>
+      </w:r>
+      <w:proofErr w:type="spellStart"/>
+      <w:r>
+        <w:t>LaTeX</w:t>
+      </w:r>
+      <w:proofErr w:type="spellEnd"/>
+      <w:r>
+        <w:t>. To compile me, run this in R:</w:t>
+      </w:r>
     </w:p>
     <w:p>
       <w:pPr>
-        <w:pStyle w:val="FirstParagraph"/>
-      </w:pPr>
-      <w:r>
-        <w:t xml:space="preserve">A </w:t>
-      </w:r>
-      <w:r>
-        <w:rPr>
-          <w:i/>
-        </w:rPr>
-        <w:t>paragraph</w:t>
-      </w:r>
-      <w:r>
-        <w:t xml:space="preserve"> here. A code chunk below (remember the three </w:t>
-      </w:r>
-      <w:proofErr w:type="spellStart"/>
-      <w:r>
-        <w:t>backticks</w:t>
-      </w:r>
-      <w:proofErr w:type="spellEnd"/>
-      <w:r>
-        <w:t>):</w:t>
-      </w:r>
-    </w:p>
-    <w:p>
-      <w:pPr>
-        <w:pStyle w:val="Heading3"/>
-      </w:pPr>
-      <w:bookmarkStart w:id="2" w:name="header-3"/>
-      <w:r>
-        <w:t>Header 3</w:t>
+        <w:pStyle w:val="Heading2"/>
+      </w:pPr>
+      <w:bookmarkStart w:id="2" w:name="header-2"/>
+      <w:r>
+        <w:t>Header 2</w:t>
       </w:r>
       <w:bookmarkEnd w:id="2"/>
     </w:p>
@@ -118,11 +86,46 @@
         <w:pStyle w:val="FirstParagraph"/>
       </w:pPr>
       <w:r>
-        <w:t>Yes I know the value of pi is 3.1415927, and 2 times pi is 6.2831853.</w:t>
+        <w:t xml:space="preserve">A </w:t>
+      </w:r>
+      <w:r>
+        <w:rPr>
+          <w:i/>
+        </w:rPr>
+        <w:t>paragraph</w:t>
+      </w:r>
+      <w:r>
+        <w:t xml:space="preserve"> here. A code chunk below (remember the three </w:t>
+      </w:r>
+      <w:proofErr w:type="spellStart"/>
+      <w:r>
+        <w:t>backticks</w:t>
+      </w:r>
+      <w:proofErr w:type="spellEnd"/>
+      <w:r>
+        <w:t>):</w:t>
       </w:r>
     </w:p>
     <w:p>
       <w:pPr>
+        <w:pStyle w:val="Heading3"/>
+      </w:pPr>
+      <w:bookmarkStart w:id="3" w:name="header-3"/>
+      <w:r>
+        <w:t>Header 3</w:t>
+      </w:r>
+      <w:bookmarkEnd w:id="3"/>
+    </w:p>
+    <w:p>
+      <w:pPr>
+        <w:pStyle w:val="FirstParagraph"/>
+      </w:pPr>
+      <w:r>
+        <w:t>Yes I know the value of pi is 3.1415927, and 2 times pi is 6.2831853.</w:t>
+      </w:r>
+    </w:p>
+    <w:p>
+      <w:pPr>
         <w:pStyle w:val="SourceCode"/>
       </w:pPr>
       <w:r>
@@ -995,6 +998,7 @@
         <w:rPr>
           <w:rStyle w:val="NormalTok"/>
         </w:rPr>
+        <w:lastRenderedPageBreak/>
         <w:t>test.table</w:t>
       </w:r>
       <w:proofErr w:type="spellEnd"/>
@@ -1230,10 +1234,9 @@
         <w:pStyle w:val="TableCaption"/>
       </w:pPr>
       <w:r>
-        <w:lastRenderedPageBreak/>
         <w:t xml:space="preserve">Table </w:t>
       </w:r>
-      <w:bookmarkStart w:id="3" w:name="tab-EMspp"/>
+      <w:bookmarkStart w:id="4" w:name="tab-EMspp"/>
       <w:r>
         <w:fldChar w:fldCharType="begin"/>
       </w:r>
@@ -1252,7 +1255,7 @@
       <w:r>
         <w:fldChar w:fldCharType="end"/>
       </w:r>
-      <w:bookmarkEnd w:id="3"/>
+      <w:bookmarkEnd w:id="4"/>
       <w:r>
         <w:t>: Some kind of caption would go here</w:t>
       </w:r>
@@ -1554,11 +1557,11 @@
       <w:pPr>
         <w:pStyle w:val="Heading4"/>
       </w:pPr>
-      <w:bookmarkStart w:id="4" w:name="header-4"/>
+      <w:bookmarkStart w:id="5" w:name="header-4"/>
       <w:r>
         <w:t>Header 4</w:t>
       </w:r>
-      <w:bookmarkEnd w:id="4"/>
+      <w:bookmarkEnd w:id="5"/>
     </w:p>
     <w:p>
       <w:pPr>
@@ -1652,8 +1655,6 @@
       <w:r>
         <w:t xml:space="preserve"> logo</w:t>
       </w:r>
-      <w:bookmarkStart w:id="5" w:name="_GoBack"/>
-      <w:bookmarkEnd w:id="5"/>
     </w:p>
     <w:sectPr>
       <w:footerReference w:type="default" r:id="rId9"/>
@@ -1725,7 +1726,7 @@
           <w:rPr>
             <w:noProof/>
           </w:rPr>
-          <w:t>2</w:t>
+          <w:t>1</w:t>
         </w:r>
         <w:r>
           <w:rPr>
@@ -1768,7 +1769,7 @@
   <w:abstractNum w:abstractNumId="0" w15:restartNumberingAfterBreak="0">
     <w:nsid w:val="FFFFFF7C"/>
     <w:multiLevelType w:val="singleLevel"/>
-    <w:tmpl w:val="AF2EEF22"/>
+    <w:tmpl w:val="E4809338"/>
     <w:lvl w:ilvl="0">
       <w:start w:val="1"/>
       <w:numFmt w:val="decimal"/>
@@ -1785,7 +1786,7 @@
   <w:abstractNum w:abstractNumId="1" w15:restartNumberingAfterBreak="0">
     <w:nsid w:val="FFFFFF7D"/>
     <w:multiLevelType w:val="singleLevel"/>
-    <w:tmpl w:val="F8B25B12"/>
+    <w:tmpl w:val="69EE37BE"/>
     <w:lvl w:ilvl="0">
       <w:start w:val="1"/>
       <w:numFmt w:val="decimal"/>
@@ -1802,7 +1803,7 @@
   <w:abstractNum w:abstractNumId="2" w15:restartNumberingAfterBreak="0">
     <w:nsid w:val="FFFFFF7E"/>
     <w:multiLevelType w:val="singleLevel"/>
-    <w:tmpl w:val="D87C8F3C"/>
+    <w:tmpl w:val="D6E0DA38"/>
     <w:lvl w:ilvl="0">
       <w:start w:val="1"/>
       <w:numFmt w:val="decimal"/>
@@ -1819,7 +1820,7 @@
   <w:abstractNum w:abstractNumId="3" w15:restartNumberingAfterBreak="0">
     <w:nsid w:val="FFFFFF7F"/>
     <w:multiLevelType w:val="singleLevel"/>
-    <w:tmpl w:val="9D8814B2"/>
+    <w:tmpl w:val="FD76556A"/>
     <w:lvl w:ilvl="0">
       <w:start w:val="1"/>
       <w:numFmt w:val="decimal"/>
@@ -1836,7 +1837,7 @@
   <w:abstractNum w:abstractNumId="4" w15:restartNumberingAfterBreak="0">
     <w:nsid w:val="FFFFFF80"/>
     <w:multiLevelType w:val="singleLevel"/>
-    <w:tmpl w:val="66EE1952"/>
+    <w:tmpl w:val="55FAAC24"/>
     <w:lvl w:ilvl="0">
       <w:start w:val="1"/>
       <w:numFmt w:val="bullet"/>
@@ -1856,7 +1857,7 @@
   <w:abstractNum w:abstractNumId="5" w15:restartNumberingAfterBreak="0">
     <w:nsid w:val="FFFFFF81"/>
     <w:multiLevelType w:val="singleLevel"/>
-    <w:tmpl w:val="988A8C78"/>
+    <w:tmpl w:val="CB088B5A"/>
     <w:lvl w:ilvl="0">
       <w:start w:val="1"/>
       <w:numFmt w:val="bullet"/>
@@ -1876,7 +1877,7 @@
   <w:abstractNum w:abstractNumId="6" w15:restartNumberingAfterBreak="0">
     <w:nsid w:val="FFFFFF82"/>
     <w:multiLevelType w:val="singleLevel"/>
-    <w:tmpl w:val="3A867B2C"/>
+    <w:tmpl w:val="D3482BC8"/>
     <w:lvl w:ilvl="0">
       <w:start w:val="1"/>
       <w:numFmt w:val="bullet"/>
@@ -1896,7 +1897,7 @@
   <w:abstractNum w:abstractNumId="7" w15:restartNumberingAfterBreak="0">
     <w:nsid w:val="FFFFFF83"/>
     <w:multiLevelType w:val="singleLevel"/>
-    <w:tmpl w:val="220ECD86"/>
+    <w:tmpl w:val="82BAB19C"/>
     <w:lvl w:ilvl="0">
       <w:start w:val="1"/>
       <w:numFmt w:val="bullet"/>
@@ -1916,7 +1917,7 @@
   <w:abstractNum w:abstractNumId="8" w15:restartNumberingAfterBreak="0">
     <w:nsid w:val="FFFFFF88"/>
     <w:multiLevelType w:val="singleLevel"/>
-    <w:tmpl w:val="4582126A"/>
+    <w:tmpl w:val="83E45B8C"/>
     <w:lvl w:ilvl="0">
       <w:start w:val="1"/>
       <w:numFmt w:val="decimal"/>
@@ -1933,7 +1934,7 @@
   <w:abstractNum w:abstractNumId="9" w15:restartNumberingAfterBreak="0">
     <w:nsid w:val="FFFFFF89"/>
     <w:multiLevelType w:val="singleLevel"/>
-    <w:tmpl w:val="48020CD2"/>
+    <w:tmpl w:val="4DB0E77C"/>
     <w:lvl w:ilvl="0">
       <w:start w:val="1"/>
       <w:numFmt w:val="bullet"/>
@@ -2439,6 +2440,10 @@
   <w:style w:type="paragraph" w:default="1" w:styleId="Normal">
     <w:name w:val="Normal"/>
     <w:qFormat/>
+    <w:rsid w:val="0004147C"/>
+    <w:pPr>
+      <w:spacing w:before="120" w:after="120" w:line="276" w:lineRule="auto"/>
+    </w:pPr>
   </w:style>
   <w:style w:type="paragraph" w:styleId="Heading1">
     <w:name w:val="heading 1"/>
@@ -2649,10 +2654,7 @@
     <w:basedOn w:val="Normal"/>
     <w:link w:val="BodyTextChar"/>
     <w:qFormat/>
-    <w:rsid w:val="00D53D67"/>
-    <w:pPr>
-      <w:spacing w:before="120" w:after="120" w:line="264" w:lineRule="auto"/>
-    </w:pPr>
+    <w:rsid w:val="0004147C"/>
     <w:rPr>
       <w:rFonts w:ascii="Times New Roman" w:hAnsi="Times New Roman" w:cs="Times New Roman"/>
       <w:sz w:val="22"/>
@@ -2664,7 +2666,7 @@
     <w:basedOn w:val="BodyText"/>
     <w:next w:val="BodyText"/>
     <w:qFormat/>
-    <w:rsid w:val="00D53D67"/>
+    <w:rsid w:val="0004147C"/>
   </w:style>
   <w:style w:type="paragraph" w:customStyle="1" w:styleId="Compact">
     <w:name w:val="Compact"/>
@@ -2807,9 +2809,6 @@
     <w:name w:val="caption"/>
     <w:basedOn w:val="Normal"/>
     <w:link w:val="CaptionChar"/>
-    <w:pPr>
-      <w:spacing w:after="120"/>
-    </w:pPr>
     <w:rPr>
       <w:i/>
     </w:rPr>
@@ -3215,7 +3214,7 @@
     <w:name w:val="Body Text Char"/>
     <w:basedOn w:val="DefaultParagraphFont"/>
     <w:link w:val="BodyText"/>
-    <w:rsid w:val="00D53D67"/>
+    <w:rsid w:val="0004147C"/>
     <w:rPr>
       <w:rFonts w:ascii="Times New Roman" w:hAnsi="Times New Roman" w:cs="Times New Roman"/>
       <w:sz w:val="22"/>
@@ -3263,6 +3262,25 @@
     <w:link w:val="Footer"/>
     <w:uiPriority w:val="99"/>
     <w:rsid w:val="002C3E90"/>
+  </w:style>
+  <w:style w:type="paragraph" w:styleId="BodyText2">
+    <w:name w:val="Body Text 2"/>
+    <w:basedOn w:val="Normal"/>
+    <w:link w:val="BodyText2Char"/>
+    <w:unhideWhenUsed/>
+    <w:rsid w:val="0004147C"/>
+  </w:style>
+  <w:style w:type="character" w:customStyle="1" w:styleId="BodyText2Char">
+    <w:name w:val="Body Text 2 Char"/>
+    <w:basedOn w:val="DefaultParagraphFont"/>
+    <w:link w:val="BodyText2"/>
+    <w:rsid w:val="0004147C"/>
+  </w:style>
+  <w:style w:type="character" w:styleId="PageNumber">
+    <w:name w:val="page number"/>
+    <w:basedOn w:val="DefaultParagraphFont"/>
+    <w:unhideWhenUsed/>
+    <w:rsid w:val="0004147C"/>
   </w:style>
 </w:styles>
 </file>

</xml_diff>